<commit_message>
Add more information to IPO tables
</commit_message>
<xml_diff>
--- a/Documents/IPO Tables.docx
+++ b/Documents/IPO Tables.docx
@@ -8,11 +8,6 @@
       </w:pPr>
       <w:r>
         <w:t>Encrypt File</w:t>
-      </w:r>
-    </w:p>
-    <w:p>
-      <w:r>
-        <w:t>(Not completed)</w:t>
       </w:r>
     </w:p>
     <w:tbl>
@@ -99,7 +94,7 @@
           </w:tcPr>
           <w:p>
             <w:r>
-              <w:t>Encrypt bytes</w:t>
+              <w:t>Get file bytes</w:t>
             </w:r>
           </w:p>
         </w:tc>
@@ -131,7 +126,7 @@
           </w:tcPr>
           <w:p>
             <w:r>
-              <w:t>Read bytes</w:t>
+              <w:t>Encrypt using algorithm</w:t>
             </w:r>
           </w:p>
         </w:tc>
@@ -163,7 +158,7 @@
           </w:tcPr>
           <w:p>
             <w:r>
-              <w:t>Write bytes</w:t>
+              <w:t>Write bytes to disk</w:t>
             </w:r>
           </w:p>
         </w:tc>
@@ -171,7 +166,11 @@
           <w:tcPr>
             <w:tcW w:w="3081" w:type="dxa"/>
           </w:tcPr>
-          <w:p/>
+          <w:p>
+            <w:r>
+              <w:t>Progress</w:t>
+            </w:r>
+          </w:p>
         </w:tc>
       </w:tr>
       <w:tr>
@@ -189,7 +188,11 @@
           <w:tcPr>
             <w:tcW w:w="3081" w:type="dxa"/>
           </w:tcPr>
-          <w:p/>
+          <w:p>
+            <w:r>
+              <w:t>Split Data</w:t>
+            </w:r>
+          </w:p>
         </w:tc>
         <w:tc>
           <w:tcPr>
@@ -225,8 +228,33 @@
     </w:tbl>
     <w:p/>
     <w:p>
+      <w:pPr>
+        <w:pStyle w:val="Heading2"/>
+      </w:pPr>
+      <w:r>
+        <w:t>Decrypt File</w:t>
+      </w:r>
+    </w:p>
+    <w:p>
       <w:bookmarkStart w:id="0" w:name="_GoBack"/>
       <w:bookmarkEnd w:id="0"/>
+    </w:p>
+    <w:p>
+      <w:pPr>
+        <w:pStyle w:val="Heading2"/>
+      </w:pPr>
+      <w:r>
+        <w:t>Split Data</w:t>
+      </w:r>
+    </w:p>
+    <w:p/>
+    <w:p>
+      <w:pPr>
+        <w:pStyle w:val="Heading2"/>
+      </w:pPr>
+      <w:r>
+        <w:t>Compress File</w:t>
+      </w:r>
     </w:p>
     <w:sectPr>
       <w:pgSz w:w="11906" w:h="16838"/>

</xml_diff>